<commit_message>
Updated sprint plans that werent exported as pdf. Finished retrospections.
</commit_message>
<xml_diff>
--- a/Documentation/Sprints/Retrospections/Retrospections.docx
+++ b/Documentation/Sprints/Retrospections/Retrospections.docx
@@ -1,6 +1,6 @@
 
 <file path=word/document.xml><?xml version="1.0" encoding="utf-8"?>
-<w:document xmlns:wpc="http://schemas.microsoft.com/office/word/2010/wordprocessingCanvas" xmlns:cx="http://schemas.microsoft.com/office/drawing/2014/chartex" xmlns:cx1="http://schemas.microsoft.com/office/drawing/2015/9/8/chartex" xmlns:cx2="http://schemas.microsoft.com/office/drawing/2015/10/21/chartex" xmlns:cx3="http://schemas.microsoft.com/office/drawing/2016/5/9/chartex" xmlns:cx4="http://schemas.microsoft.com/office/drawing/2016/5/10/chartex" xmlns:cx5="http://schemas.microsoft.com/office/drawing/2016/5/11/chartex" xmlns:cx6="http://schemas.microsoft.com/office/drawing/2016/5/12/chartex" xmlns:cx7="http://schemas.microsoft.com/office/drawing/2016/5/13/chartex" xmlns:cx8="http://schemas.microsoft.com/office/drawing/2016/5/14/chartex" xmlns:mc="http://schemas.openxmlformats.org/markup-compatibility/2006" xmlns:aink="http://schemas.microsoft.com/office/drawing/2016/ink" xmlns:am3d="http://schemas.microsoft.com/office/drawing/2017/model3d" xmlns:o="urn:schemas-microsoft-com:office:office" xmlns:oel="http://schemas.microsoft.com/office/2019/extlst" xmlns:r="http://schemas.openxmlformats.org/officeDocument/2006/relationships" xmlns:m="http://schemas.openxmlformats.org/officeDocument/2006/math" xmlns:v="urn:schemas-microsoft-com:vml" xmlns:wp14="http://schemas.microsoft.com/office/word/2010/wordprocessingDrawing" xmlns:wp="http://schemas.openxmlformats.org/drawingml/2006/wordprocessingDrawing" xmlns:w10="urn:schemas-microsoft-com:office:word" xmlns:w="http://schemas.openxmlformats.org/wordprocessingml/2006/main" xmlns:w14="http://schemas.microsoft.com/office/word/2010/wordml" xmlns:w15="http://schemas.microsoft.com/office/word/2012/wordml" xmlns:w16cex="http://schemas.microsoft.com/office/word/2018/wordml/cex" xmlns:w16cid="http://schemas.microsoft.com/office/word/2016/wordml/cid" xmlns:w16="http://schemas.microsoft.com/office/word/2018/wordml" xmlns:w16sdtdh="http://schemas.microsoft.com/office/word/2020/wordml/sdtdatahash" xmlns:w16se="http://schemas.microsoft.com/office/word/2015/wordml/symex" xmlns:wpg="http://schemas.microsoft.com/office/word/2010/wordprocessingGroup" xmlns:wpi="http://schemas.microsoft.com/office/word/2010/wordprocessingInk" xmlns:wne="http://schemas.microsoft.com/office/word/2006/wordml" xmlns:wps="http://schemas.microsoft.com/office/word/2010/wordprocessingShape" mc:Ignorable="w14 w15 w16se w16cid w16 w16cex w16sdtdh wp14">
+<w:document xmlns:wpc="http://schemas.microsoft.com/office/word/2010/wordprocessingCanvas" xmlns:cx="http://schemas.microsoft.com/office/drawing/2014/chartex" xmlns:cx1="http://schemas.microsoft.com/office/drawing/2015/9/8/chartex" xmlns:cx2="http://schemas.microsoft.com/office/drawing/2015/10/21/chartex" xmlns:cx3="http://schemas.microsoft.com/office/drawing/2016/5/9/chartex" xmlns:cx4="http://schemas.microsoft.com/office/drawing/2016/5/10/chartex" xmlns:cx5="http://schemas.microsoft.com/office/drawing/2016/5/11/chartex" xmlns:cx6="http://schemas.microsoft.com/office/drawing/2016/5/12/chartex" xmlns:cx7="http://schemas.microsoft.com/office/drawing/2016/5/13/chartex" xmlns:cx8="http://schemas.microsoft.com/office/drawing/2016/5/14/chartex" xmlns:mc="http://schemas.openxmlformats.org/markup-compatibility/2006" xmlns:aink="http://schemas.microsoft.com/office/drawing/2016/ink" xmlns:am3d="http://schemas.microsoft.com/office/drawing/2017/model3d" xmlns:o="urn:schemas-microsoft-com:office:office" xmlns:oel="http://schemas.microsoft.com/office/2019/extlst" xmlns:r="http://schemas.openxmlformats.org/officeDocument/2006/relationships" xmlns:m="http://schemas.openxmlformats.org/officeDocument/2006/math" xmlns:v="urn:schemas-microsoft-com:vml" xmlns:wp14="http://schemas.microsoft.com/office/word/2010/wordprocessingDrawing" xmlns:wp="http://schemas.openxmlformats.org/drawingml/2006/wordprocessingDrawing" xmlns:w10="urn:schemas-microsoft-com:office:word" xmlns:w="http://schemas.openxmlformats.org/wordprocessingml/2006/main" xmlns:w14="http://schemas.microsoft.com/office/word/2010/wordml" xmlns:w15="http://schemas.microsoft.com/office/word/2012/wordml" xmlns:w16cex="http://schemas.microsoft.com/office/word/2018/wordml/cex" xmlns:w16cid="http://schemas.microsoft.com/office/word/2016/wordml/cid" xmlns:w16="http://schemas.microsoft.com/office/word/2018/wordml" xmlns:w16du="http://schemas.microsoft.com/office/word/2023/wordml/word16du" xmlns:w16sdtdh="http://schemas.microsoft.com/office/word/2020/wordml/sdtdatahash" xmlns:w16se="http://schemas.microsoft.com/office/word/2015/wordml/symex" xmlns:wpg="http://schemas.microsoft.com/office/word/2010/wordprocessingGroup" xmlns:wpi="http://schemas.microsoft.com/office/word/2010/wordprocessingInk" xmlns:wne="http://schemas.microsoft.com/office/word/2006/wordml" xmlns:wps="http://schemas.microsoft.com/office/word/2010/wordprocessingShape" mc:Ignorable="w14 w15 w16se w16cid w16 w16cex w16sdtdh wp14">
   <w:body>
     <w:p>
       <w:pPr>
@@ -1475,6 +1475,20 @@
     <w:p/>
     <w:p>
       <w:pPr>
+        <w:rPr>
+          <w:rStyle w:val="Heading1Char"/>
+        </w:rPr>
+      </w:pPr>
+      <w:bookmarkStart w:id="9" w:name="_Toc125867536"/>
+      <w:r>
+        <w:rPr>
+          <w:rStyle w:val="Heading1Char"/>
+        </w:rPr>
+        <w:br w:type="page"/>
+      </w:r>
+    </w:p>
+    <w:p>
+      <w:pPr>
         <w:spacing w:after="0" w:line="240" w:lineRule="auto"/>
         <w:jc w:val="center"/>
         <w:outlineLvl w:val="2"/>
@@ -1488,11 +1502,11 @@
           <w:szCs w:val="40"/>
         </w:rPr>
       </w:pPr>
-      <w:bookmarkStart w:id="9" w:name="_Toc125867536"/>
       <w:r>
         <w:rPr>
           <w:rStyle w:val="Heading1Char"/>
         </w:rPr>
+        <w:lastRenderedPageBreak/>
         <w:t xml:space="preserve">Sprint </w:t>
       </w:r>
       <w:r>
@@ -1505,10 +1519,186 @@
     </w:p>
     <w:p>
       <w:r>
-        <w:t>Ongoing</w:t>
-      </w:r>
-      <w:r>
-        <w:t>…</w:t>
+        <w:t xml:space="preserve">1 of 1 </w:t>
+      </w:r>
+      <w:r>
+        <w:t>item</w:t>
+      </w:r>
+      <w:r>
+        <w:t xml:space="preserve"> completed. Implemented Chess board via chessboardjs and chessjs on Javascript backend. Chessboardjs displays board whilst chessjs validates positions. Chessboard was tested by </w:t>
+      </w:r>
+      <w:r>
+        <w:t>me</w:t>
+      </w:r>
+      <w:r>
+        <w:t xml:space="preserve"> to see if it works – such as preventing illegal moves and ending when checkmate. Very little sprint work assigned here to cutdown on overloading with different tasks.</w:t>
+      </w:r>
+    </w:p>
+    <w:p>
+      <w:r>
+        <w:t>Did not attend meeting.</w:t>
+      </w:r>
+    </w:p>
+    <w:p/>
+    <w:p>
+      <w:pPr>
+        <w:spacing w:after="0" w:line="240" w:lineRule="auto"/>
+        <w:jc w:val="center"/>
+        <w:outlineLvl w:val="2"/>
+        <w:rPr>
+          <w:rFonts w:cstheme="minorHAnsi"/>
+          <w:b/>
+          <w:bCs/>
+          <w:color w:val="000000" w:themeColor="text1"/>
+          <w:spacing w:val="5"/>
+          <w:sz w:val="40"/>
+          <w:szCs w:val="40"/>
+        </w:rPr>
+      </w:pPr>
+      <w:r>
+        <w:rPr>
+          <w:rStyle w:val="Heading1Char"/>
+        </w:rPr>
+        <w:t xml:space="preserve">Sprint </w:t>
+      </w:r>
+      <w:r>
+        <w:rPr>
+          <w:rStyle w:val="Heading1Char"/>
+        </w:rPr>
+        <w:t>7</w:t>
+      </w:r>
+    </w:p>
+    <w:p>
+      <w:r>
+        <w:t>3</w:t>
+      </w:r>
+      <w:r>
+        <w:t xml:space="preserve"> of </w:t>
+      </w:r>
+      <w:r>
+        <w:t>3</w:t>
+      </w:r>
+      <w:r>
+        <w:t xml:space="preserve"> items completed. </w:t>
+      </w:r>
+      <w:r>
+        <w:t xml:space="preserve">Player can choose whether they want white or black, which time category, and which opponent rating. The latter two choices are loaded dynamically from the database by the flask framework. Buttons are added dynamically. The input of each button is </w:t>
+      </w:r>
+      <w:r>
+        <w:t>validated,</w:t>
+      </w:r>
+      <w:r>
+        <w:t xml:space="preserve"> and the program makes sure that the submitted values exist within the database. Prevents users from cheating by changing values on their browser. Lots of work done this sprint.</w:t>
+      </w:r>
+    </w:p>
+    <w:p>
+      <w:r>
+        <w:t>Did not attend meeting.</w:t>
+      </w:r>
+    </w:p>
+    <w:p/>
+    <w:p>
+      <w:pPr>
+        <w:spacing w:after="0" w:line="240" w:lineRule="auto"/>
+        <w:jc w:val="center"/>
+        <w:outlineLvl w:val="2"/>
+        <w:rPr>
+          <w:rFonts w:cstheme="minorHAnsi"/>
+          <w:b/>
+          <w:bCs/>
+          <w:color w:val="000000" w:themeColor="text1"/>
+          <w:spacing w:val="5"/>
+          <w:sz w:val="40"/>
+          <w:szCs w:val="40"/>
+        </w:rPr>
+      </w:pPr>
+      <w:r>
+        <w:rPr>
+          <w:rStyle w:val="Heading1Char"/>
+        </w:rPr>
+        <w:t xml:space="preserve">Sprint </w:t>
+      </w:r>
+      <w:r>
+        <w:rPr>
+          <w:rStyle w:val="Heading1Char"/>
+        </w:rPr>
+        <w:t>8</w:t>
+      </w:r>
+    </w:p>
+    <w:p>
+      <w:r>
+        <w:t>3</w:t>
+      </w:r>
+      <w:r>
+        <w:t xml:space="preserve"> of </w:t>
+      </w:r>
+      <w:r>
+        <w:t>3</w:t>
+      </w:r>
+      <w:r>
+        <w:t xml:space="preserve"> items completed. </w:t>
+      </w:r>
+      <w:r>
+        <w:t xml:space="preserve">Database implemented in SQLite. Did lots of coding and designed database. Database used to create users and matches. Followed guides on how to implement SQL database. </w:t>
+      </w:r>
+    </w:p>
+    <w:p>
+      <w:r>
+        <w:t>Did not attend meeting.</w:t>
+      </w:r>
+    </w:p>
+    <w:p/>
+    <w:p>
+      <w:pPr>
+        <w:spacing w:after="0" w:line="240" w:lineRule="auto"/>
+        <w:jc w:val="center"/>
+        <w:outlineLvl w:val="2"/>
+        <w:rPr>
+          <w:rFonts w:cstheme="minorHAnsi"/>
+          <w:b/>
+          <w:bCs/>
+          <w:color w:val="000000" w:themeColor="text1"/>
+          <w:spacing w:val="5"/>
+          <w:sz w:val="40"/>
+          <w:szCs w:val="40"/>
+        </w:rPr>
+      </w:pPr>
+      <w:r>
+        <w:rPr>
+          <w:rStyle w:val="Heading1Char"/>
+        </w:rPr>
+        <w:t xml:space="preserve">Sprint </w:t>
+      </w:r>
+      <w:r>
+        <w:rPr>
+          <w:rStyle w:val="Heading1Char"/>
+        </w:rPr>
+        <w:t>9</w:t>
+      </w:r>
+    </w:p>
+    <w:p>
+      <w:r>
+        <w:t>2</w:t>
+      </w:r>
+      <w:r>
+        <w:t xml:space="preserve"> of </w:t>
+      </w:r>
+      <w:r>
+        <w:t>2</w:t>
+      </w:r>
+      <w:r>
+        <w:t xml:space="preserve"> items completed. </w:t>
+      </w:r>
+      <w:r>
+        <w:t>User can play against an AI at different elo ratings. However, ranges are much narrower than previously stated. Also, did not train my own model or use my own data. Instead, used the already developed Maia models just to prove concept. Future development could involved creating own models and creating new AI options alongside Maia models.</w:t>
+      </w:r>
+      <w:r>
+        <w:t xml:space="preserve"> Did lots of work this week.</w:t>
+      </w:r>
+    </w:p>
+    <w:p>
+      <w:r>
+        <w:t>Did not attend meeting.</w:t>
       </w:r>
     </w:p>
     <w:p/>
@@ -1523,7 +1713,7 @@
 </file>
 
 <file path=word/numbering.xml><?xml version="1.0" encoding="utf-8"?>
-<w:numbering xmlns:wpc="http://schemas.microsoft.com/office/word/2010/wordprocessingCanvas" xmlns:cx="http://schemas.microsoft.com/office/drawing/2014/chartex" xmlns:cx1="http://schemas.microsoft.com/office/drawing/2015/9/8/chartex" xmlns:cx2="http://schemas.microsoft.com/office/drawing/2015/10/21/chartex" xmlns:cx3="http://schemas.microsoft.com/office/drawing/2016/5/9/chartex" xmlns:cx4="http://schemas.microsoft.com/office/drawing/2016/5/10/chartex" xmlns:cx5="http://schemas.microsoft.com/office/drawing/2016/5/11/chartex" xmlns:cx6="http://schemas.microsoft.com/office/drawing/2016/5/12/chartex" xmlns:cx7="http://schemas.microsoft.com/office/drawing/2016/5/13/chartex" xmlns:cx8="http://schemas.microsoft.com/office/drawing/2016/5/14/chartex" xmlns:mc="http://schemas.openxmlformats.org/markup-compatibility/2006" xmlns:aink="http://schemas.microsoft.com/office/drawing/2016/ink" xmlns:am3d="http://schemas.microsoft.com/office/drawing/2017/model3d" xmlns:o="urn:schemas-microsoft-com:office:office" xmlns:oel="http://schemas.microsoft.com/office/2019/extlst" xmlns:r="http://schemas.openxmlformats.org/officeDocument/2006/relationships" xmlns:m="http://schemas.openxmlformats.org/officeDocument/2006/math" xmlns:v="urn:schemas-microsoft-com:vml" xmlns:wp14="http://schemas.microsoft.com/office/word/2010/wordprocessingDrawing" xmlns:wp="http://schemas.openxmlformats.org/drawingml/2006/wordprocessingDrawing" xmlns:w10="urn:schemas-microsoft-com:office:word" xmlns:w="http://schemas.openxmlformats.org/wordprocessingml/2006/main" xmlns:w14="http://schemas.microsoft.com/office/word/2010/wordml" xmlns:w15="http://schemas.microsoft.com/office/word/2012/wordml" xmlns:w16cex="http://schemas.microsoft.com/office/word/2018/wordml/cex" xmlns:w16cid="http://schemas.microsoft.com/office/word/2016/wordml/cid" xmlns:w16="http://schemas.microsoft.com/office/word/2018/wordml" xmlns:w16sdtdh="http://schemas.microsoft.com/office/word/2020/wordml/sdtdatahash" xmlns:w16se="http://schemas.microsoft.com/office/word/2015/wordml/symex" xmlns:wpg="http://schemas.microsoft.com/office/word/2010/wordprocessingGroup" xmlns:wpi="http://schemas.microsoft.com/office/word/2010/wordprocessingInk" xmlns:wne="http://schemas.microsoft.com/office/word/2006/wordml" xmlns:wps="http://schemas.microsoft.com/office/word/2010/wordprocessingShape" mc:Ignorable="w14 w15 w16se w16cid w16 w16cex w16sdtdh wp14">
+<w:numbering xmlns:wpc="http://schemas.microsoft.com/office/word/2010/wordprocessingCanvas" xmlns:cx="http://schemas.microsoft.com/office/drawing/2014/chartex" xmlns:cx1="http://schemas.microsoft.com/office/drawing/2015/9/8/chartex" xmlns:cx2="http://schemas.microsoft.com/office/drawing/2015/10/21/chartex" xmlns:cx3="http://schemas.microsoft.com/office/drawing/2016/5/9/chartex" xmlns:cx4="http://schemas.microsoft.com/office/drawing/2016/5/10/chartex" xmlns:cx5="http://schemas.microsoft.com/office/drawing/2016/5/11/chartex" xmlns:cx6="http://schemas.microsoft.com/office/drawing/2016/5/12/chartex" xmlns:cx7="http://schemas.microsoft.com/office/drawing/2016/5/13/chartex" xmlns:cx8="http://schemas.microsoft.com/office/drawing/2016/5/14/chartex" xmlns:mc="http://schemas.openxmlformats.org/markup-compatibility/2006" xmlns:aink="http://schemas.microsoft.com/office/drawing/2016/ink" xmlns:am3d="http://schemas.microsoft.com/office/drawing/2017/model3d" xmlns:o="urn:schemas-microsoft-com:office:office" xmlns:oel="http://schemas.microsoft.com/office/2019/extlst" xmlns:r="http://schemas.openxmlformats.org/officeDocument/2006/relationships" xmlns:m="http://schemas.openxmlformats.org/officeDocument/2006/math" xmlns:v="urn:schemas-microsoft-com:vml" xmlns:wp14="http://schemas.microsoft.com/office/word/2010/wordprocessingDrawing" xmlns:wp="http://schemas.openxmlformats.org/drawingml/2006/wordprocessingDrawing" xmlns:w10="urn:schemas-microsoft-com:office:word" xmlns:w="http://schemas.openxmlformats.org/wordprocessingml/2006/main" xmlns:w14="http://schemas.microsoft.com/office/word/2010/wordml" xmlns:w15="http://schemas.microsoft.com/office/word/2012/wordml" xmlns:w16cex="http://schemas.microsoft.com/office/word/2018/wordml/cex" xmlns:w16cid="http://schemas.microsoft.com/office/word/2016/wordml/cid" xmlns:w16="http://schemas.microsoft.com/office/word/2018/wordml" xmlns:w16du="http://schemas.microsoft.com/office/word/2023/wordml/word16du" xmlns:w16sdtdh="http://schemas.microsoft.com/office/word/2020/wordml/sdtdatahash" xmlns:w16se="http://schemas.microsoft.com/office/word/2015/wordml/symex" xmlns:wpg="http://schemas.microsoft.com/office/word/2010/wordprocessingGroup" xmlns:wpi="http://schemas.microsoft.com/office/word/2010/wordprocessingInk" xmlns:wne="http://schemas.microsoft.com/office/word/2006/wordml" xmlns:wps="http://schemas.microsoft.com/office/word/2010/wordprocessingShape" mc:Ignorable="w14 w15 w16se w16cid w16 w16cex w16sdtdh wp14">
   <w:abstractNum w:abstractNumId="0" w15:restartNumberingAfterBreak="0">
     <w:nsid w:val="187E4CB6"/>
     <w:multiLevelType w:val="hybridMultilevel"/>

</xml_diff>